<commit_message>
Add some changes in document
</commit_message>
<xml_diff>
--- a/MoPub and Unity Ads project by Andrés Castro.docx
+++ b/MoPub and Unity Ads project by Andrés Castro.docx
@@ -86,7 +86,25 @@
           <w:sz w:val="24"/>
           <w:szCs w:val="24"/>
         </w:rPr>
-        <w:t xml:space="preserve">This project contains de answers for the Part 1 of the </w:t>
+        <w:t xml:space="preserve">This project </w:t>
+      </w:r>
+      <w:proofErr w:type="gramStart"/>
+      <w:r>
+        <w:rPr>
+          <w:rFonts w:ascii="Arial" w:hAnsi="Arial" w:cs="Arial"/>
+          <w:sz w:val="24"/>
+          <w:szCs w:val="24"/>
+        </w:rPr>
+        <w:t>include</w:t>
+      </w:r>
+      <w:proofErr w:type="gramEnd"/>
+      <w:r>
+        <w:rPr>
+          <w:rFonts w:ascii="Arial" w:hAnsi="Arial" w:cs="Arial"/>
+          <w:sz w:val="24"/>
+          <w:szCs w:val="24"/>
+        </w:rPr>
+        <w:t xml:space="preserve"> de answers for the Part 1 of the </w:t>
       </w:r>
       <w:r>
         <w:rPr>
@@ -102,32 +120,40 @@
           <w:sz w:val="24"/>
           <w:szCs w:val="24"/>
         </w:rPr>
-        <w:t xml:space="preserve"> using the 2020.2.0b8 Unity´s version</w:t>
-      </w:r>
-      <w:r>
-        <w:rPr>
-          <w:rFonts w:ascii="Arial" w:hAnsi="Arial" w:cs="Arial"/>
-          <w:sz w:val="24"/>
-          <w:szCs w:val="24"/>
-        </w:rPr>
-        <w:t>.</w:t>
-      </w:r>
-    </w:p>
-    <w:p>
-      <w:pPr>
-        <w:rPr>
-          <w:rFonts w:ascii="Arial" w:hAnsi="Arial" w:cs="Arial"/>
-          <w:sz w:val="24"/>
-          <w:szCs w:val="24"/>
-        </w:rPr>
-      </w:pPr>
-      <w:r>
-        <w:rPr>
-          <w:rFonts w:ascii="Arial" w:hAnsi="Arial" w:cs="Arial"/>
-          <w:sz w:val="24"/>
-          <w:szCs w:val="24"/>
-        </w:rPr>
-        <w:t>The Folders contains:</w:t>
+        <w:t xml:space="preserve"> using the 2020.2.0b8 Unity´s version.</w:t>
+      </w:r>
+    </w:p>
+    <w:p>
+      <w:pPr>
+        <w:rPr>
+          <w:rFonts w:ascii="Arial" w:hAnsi="Arial" w:cs="Arial"/>
+          <w:sz w:val="24"/>
+          <w:szCs w:val="24"/>
+        </w:rPr>
+      </w:pPr>
+      <w:r>
+        <w:rPr>
+          <w:rFonts w:ascii="Arial" w:hAnsi="Arial" w:cs="Arial"/>
+          <w:sz w:val="24"/>
+          <w:szCs w:val="24"/>
+        </w:rPr>
+        <w:t xml:space="preserve">The Folders </w:t>
+      </w:r>
+      <w:r>
+        <w:rPr>
+          <w:rFonts w:ascii="Arial" w:hAnsi="Arial" w:cs="Arial"/>
+          <w:sz w:val="24"/>
+          <w:szCs w:val="24"/>
+        </w:rPr>
+        <w:t>store</w:t>
+      </w:r>
+      <w:r>
+        <w:rPr>
+          <w:rFonts w:ascii="Arial" w:hAnsi="Arial" w:cs="Arial"/>
+          <w:sz w:val="24"/>
+          <w:szCs w:val="24"/>
+        </w:rPr>
+        <w:t>:</w:t>
       </w:r>
     </w:p>
     <w:p>
@@ -246,7 +272,23 @@
           <w:sz w:val="24"/>
           <w:szCs w:val="24"/>
         </w:rPr>
-        <w:t xml:space="preserve"> contains the logs generated by device when app is open and active also UnityAssessment_3 contains the Unity project.</w:t>
+        <w:t xml:space="preserve"> </w:t>
+      </w:r>
+      <w:r>
+        <w:rPr>
+          <w:rFonts w:ascii="Arial" w:hAnsi="Arial" w:cs="Arial"/>
+          <w:sz w:val="24"/>
+          <w:szCs w:val="24"/>
+        </w:rPr>
+        <w:t>has</w:t>
+      </w:r>
+      <w:r>
+        <w:rPr>
+          <w:rFonts w:ascii="Arial" w:hAnsi="Arial" w:cs="Arial"/>
+          <w:sz w:val="24"/>
+          <w:szCs w:val="24"/>
+        </w:rPr>
+        <w:t xml:space="preserve"> the logs generated by device when app is open and active also UnityAssessment_3 contains the Unity project.</w:t>
       </w:r>
     </w:p>
     <w:p>
@@ -419,7 +461,25 @@
           <w:sz w:val="24"/>
           <w:szCs w:val="24"/>
         </w:rPr>
-        <w:t xml:space="preserve"> contains all files generated for solve the assessment, </w:t>
+        <w:t xml:space="preserve"> </w:t>
+      </w:r>
+      <w:r>
+        <w:rPr>
+          <w:rFonts w:ascii="Arial" w:hAnsi="Arial" w:cs="Arial"/>
+          <w:sz w:val="24"/>
+          <w:szCs w:val="24"/>
+        </w:rPr>
+        <w:t>include</w:t>
+      </w:r>
+      <w:bookmarkStart w:id="0" w:name="_GoBack"/>
+      <w:bookmarkEnd w:id="0"/>
+      <w:r>
+        <w:rPr>
+          <w:rFonts w:ascii="Arial" w:hAnsi="Arial" w:cs="Arial"/>
+          <w:sz w:val="24"/>
+          <w:szCs w:val="24"/>
+        </w:rPr>
+        <w:t xml:space="preserve"> all files generated for solve the assessment, </w:t>
       </w:r>
       <w:proofErr w:type="spellStart"/>
       <w:r>
@@ -437,7 +497,23 @@
           <w:sz w:val="24"/>
           <w:szCs w:val="24"/>
         </w:rPr>
-        <w:t xml:space="preserve"> contains the editor resources. </w:t>
+        <w:t xml:space="preserve"> </w:t>
+      </w:r>
+      <w:r>
+        <w:rPr>
+          <w:rFonts w:ascii="Arial" w:hAnsi="Arial" w:cs="Arial"/>
+          <w:sz w:val="24"/>
+          <w:szCs w:val="24"/>
+        </w:rPr>
+        <w:t>has</w:t>
+      </w:r>
+      <w:r>
+        <w:rPr>
+          <w:rFonts w:ascii="Arial" w:hAnsi="Arial" w:cs="Arial"/>
+          <w:sz w:val="24"/>
+          <w:szCs w:val="24"/>
+        </w:rPr>
+        <w:t xml:space="preserve"> the editor resources. </w:t>
       </w:r>
       <w:proofErr w:type="spellStart"/>
       <w:r>
@@ -455,7 +531,23 @@
           <w:sz w:val="24"/>
           <w:szCs w:val="24"/>
         </w:rPr>
-        <w:t xml:space="preserve"> contains the core files for use the SDK. </w:t>
+        <w:t xml:space="preserve"> </w:t>
+      </w:r>
+      <w:r>
+        <w:rPr>
+          <w:rFonts w:ascii="Arial" w:hAnsi="Arial" w:cs="Arial"/>
+          <w:sz w:val="24"/>
+          <w:szCs w:val="24"/>
+        </w:rPr>
+        <w:t>include</w:t>
+      </w:r>
+      <w:r>
+        <w:rPr>
+          <w:rFonts w:ascii="Arial" w:hAnsi="Arial" w:cs="Arial"/>
+          <w:sz w:val="24"/>
+          <w:szCs w:val="24"/>
+        </w:rPr>
+        <w:t xml:space="preserve"> the core files for use the SDK. </w:t>
       </w:r>
       <w:proofErr w:type="spellStart"/>
       <w:r>
@@ -509,7 +601,23 @@
           <w:sz w:val="24"/>
           <w:szCs w:val="24"/>
         </w:rPr>
-        <w:t xml:space="preserve"> plugin. Plugins contains the library files needed that </w:t>
+        <w:t xml:space="preserve"> plugin. Plugins </w:t>
+      </w:r>
+      <w:r>
+        <w:rPr>
+          <w:rFonts w:ascii="Arial" w:hAnsi="Arial" w:cs="Arial"/>
+          <w:sz w:val="24"/>
+          <w:szCs w:val="24"/>
+        </w:rPr>
+        <w:t>include</w:t>
+      </w:r>
+      <w:r>
+        <w:rPr>
+          <w:rFonts w:ascii="Arial" w:hAnsi="Arial" w:cs="Arial"/>
+          <w:sz w:val="24"/>
+          <w:szCs w:val="24"/>
+        </w:rPr>
+        <w:t xml:space="preserve"> the library files needed that </w:t>
       </w:r>
       <w:proofErr w:type="spellStart"/>
       <w:r>
@@ -545,7 +653,23 @@
           <w:sz w:val="24"/>
           <w:szCs w:val="24"/>
         </w:rPr>
-        <w:t xml:space="preserve"> contains the files used in the UI Unity system.</w:t>
+        <w:t xml:space="preserve"> </w:t>
+      </w:r>
+      <w:r>
+        <w:rPr>
+          <w:rFonts w:ascii="Arial" w:hAnsi="Arial" w:cs="Arial"/>
+          <w:sz w:val="24"/>
+          <w:szCs w:val="24"/>
+        </w:rPr>
+        <w:t>provide</w:t>
+      </w:r>
+      <w:r>
+        <w:rPr>
+          <w:rFonts w:ascii="Arial" w:hAnsi="Arial" w:cs="Arial"/>
+          <w:sz w:val="24"/>
+          <w:szCs w:val="24"/>
+        </w:rPr>
+        <w:t xml:space="preserve"> the files used in the UI Unity system.</w:t>
       </w:r>
     </w:p>
     <w:p>
@@ -567,12 +691,23 @@
           <w:szCs w:val="24"/>
         </w:rPr>
       </w:pPr>
-      <w:r>
-        <w:rPr>
-          <w:rFonts w:ascii="Arial" w:hAnsi="Arial" w:cs="Arial"/>
-          <w:sz w:val="24"/>
-          <w:szCs w:val="24"/>
-        </w:rPr>
+    </w:p>
+    <w:p>
+      <w:pPr>
+        <w:jc w:val="both"/>
+        <w:rPr>
+          <w:rFonts w:ascii="Arial" w:hAnsi="Arial" w:cs="Arial"/>
+          <w:sz w:val="24"/>
+          <w:szCs w:val="24"/>
+        </w:rPr>
+      </w:pPr>
+      <w:r>
+        <w:rPr>
+          <w:rFonts w:ascii="Arial" w:hAnsi="Arial" w:cs="Arial"/>
+          <w:sz w:val="24"/>
+          <w:szCs w:val="24"/>
+        </w:rPr>
+        <w:lastRenderedPageBreak/>
         <w:t xml:space="preserve">The </w:t>
       </w:r>
       <w:proofErr w:type="spellStart"/>
@@ -591,7 +726,23 @@
           <w:sz w:val="24"/>
           <w:szCs w:val="24"/>
         </w:rPr>
-        <w:t xml:space="preserve"> contains:</w:t>
+        <w:t xml:space="preserve"> </w:t>
+      </w:r>
+      <w:r>
+        <w:rPr>
+          <w:rFonts w:ascii="Arial" w:hAnsi="Arial" w:cs="Arial"/>
+          <w:sz w:val="24"/>
+          <w:szCs w:val="24"/>
+        </w:rPr>
+        <w:t>include</w:t>
+      </w:r>
+      <w:r>
+        <w:rPr>
+          <w:rFonts w:ascii="Arial" w:hAnsi="Arial" w:cs="Arial"/>
+          <w:sz w:val="24"/>
+          <w:szCs w:val="24"/>
+        </w:rPr>
+        <w:t>:</w:t>
       </w:r>
     </w:p>
     <w:p>
@@ -607,7 +758,6 @@
         <w:rPr>
           <w:noProof/>
         </w:rPr>
-        <w:lastRenderedPageBreak/>
         <w:drawing>
           <wp:anchor distT="0" distB="0" distL="114300" distR="114300" simplePos="0" relativeHeight="251661312" behindDoc="1" locked="0" layoutInCell="1" allowOverlap="1" wp14:anchorId="2EA54F51" wp14:editId="16E090AF">
             <wp:simplePos x="0" y="0"/>
@@ -686,7 +836,23 @@
           <w:sz w:val="24"/>
           <w:szCs w:val="24"/>
         </w:rPr>
-        <w:t xml:space="preserve">Where Icons folder contains images used in the application. Scenes folder contain the scene file created for complete the assessment and Scripts folder contain the files </w:t>
+        <w:t xml:space="preserve">Where Icons folder </w:t>
+      </w:r>
+      <w:r>
+        <w:rPr>
+          <w:rFonts w:ascii="Arial" w:hAnsi="Arial" w:cs="Arial"/>
+          <w:sz w:val="24"/>
+          <w:szCs w:val="24"/>
+        </w:rPr>
+        <w:t>provide</w:t>
+      </w:r>
+      <w:r>
+        <w:rPr>
+          <w:rFonts w:ascii="Arial" w:hAnsi="Arial" w:cs="Arial"/>
+          <w:sz w:val="24"/>
+          <w:szCs w:val="24"/>
+        </w:rPr>
+        <w:t xml:space="preserve"> images used in the application. Scenes folder contain the scene file created for complete the assessment and Scripts folder contain the files </w:t>
       </w:r>
       <w:proofErr w:type="spellStart"/>
       <w:r>
@@ -1103,7 +1269,23 @@
           <w:szCs w:val="24"/>
         </w:rPr>
         <w:lastRenderedPageBreak/>
-        <w:t>Controllers Folder contains the scripts that handler the load and show ads with their events process.</w:t>
+        <w:t xml:space="preserve">Controllers Folder </w:t>
+      </w:r>
+      <w:r>
+        <w:rPr>
+          <w:rFonts w:ascii="Arial" w:hAnsi="Arial" w:cs="Arial"/>
+          <w:sz w:val="24"/>
+          <w:szCs w:val="24"/>
+        </w:rPr>
+        <w:t>include</w:t>
+      </w:r>
+      <w:r>
+        <w:rPr>
+          <w:rFonts w:ascii="Arial" w:hAnsi="Arial" w:cs="Arial"/>
+          <w:sz w:val="24"/>
+          <w:szCs w:val="24"/>
+        </w:rPr>
+        <w:t xml:space="preserve"> the scripts that handler the load and show ads with their events process.</w:t>
       </w:r>
     </w:p>
     <w:p>
@@ -1270,7 +1452,23 @@
           <w:sz w:val="24"/>
           <w:szCs w:val="24"/>
         </w:rPr>
-        <w:t>Interfaces Folder contains the interface files required by controllers</w:t>
+        <w:t xml:space="preserve">Interfaces Folder </w:t>
+      </w:r>
+      <w:r>
+        <w:rPr>
+          <w:rFonts w:ascii="Arial" w:hAnsi="Arial" w:cs="Arial"/>
+          <w:sz w:val="24"/>
+          <w:szCs w:val="24"/>
+        </w:rPr>
+        <w:t>store</w:t>
+      </w:r>
+      <w:r>
+        <w:rPr>
+          <w:rFonts w:ascii="Arial" w:hAnsi="Arial" w:cs="Arial"/>
+          <w:sz w:val="24"/>
+          <w:szCs w:val="24"/>
+        </w:rPr>
+        <w:t xml:space="preserve"> the interface files required by controllers</w:t>
       </w:r>
     </w:p>
     <w:p>
@@ -1350,133 +1548,15 @@
           <w:sz w:val="24"/>
           <w:szCs w:val="24"/>
         </w:rPr>
-        <w:t xml:space="preserve"> and shows the logs generated by unity application, the crash show at end of file is because the interstitials never loaded even in the scene provided by SDK and you can find it in the </w:t>
-      </w:r>
-      <w:proofErr w:type="spellStart"/>
-      <w:r>
-        <w:rPr>
-          <w:rFonts w:ascii="Arial" w:hAnsi="Arial" w:cs="Arial"/>
-          <w:sz w:val="24"/>
-          <w:szCs w:val="24"/>
-        </w:rPr>
-        <w:t>Mopub</w:t>
-      </w:r>
-      <w:proofErr w:type="spellEnd"/>
-      <w:r>
-        <w:rPr>
-          <w:rFonts w:ascii="Arial" w:hAnsi="Arial" w:cs="Arial"/>
-          <w:sz w:val="24"/>
-          <w:szCs w:val="24"/>
-        </w:rPr>
-        <w:t xml:space="preserve"> directory - Sample.</w:t>
-      </w:r>
-    </w:p>
-    <w:p>
-      <w:pPr>
-        <w:jc w:val="both"/>
-        <w:rPr>
-          <w:rFonts w:ascii="Arial" w:hAnsi="Arial" w:cs="Arial"/>
-          <w:sz w:val="24"/>
-          <w:szCs w:val="24"/>
-        </w:rPr>
-      </w:pPr>
-      <w:r>
-        <w:rPr>
-          <w:rFonts w:ascii="Arial" w:hAnsi="Arial" w:cs="Arial"/>
-          <w:sz w:val="24"/>
-          <w:szCs w:val="24"/>
-        </w:rPr>
-        <w:t xml:space="preserve">I searched in different forums and webpages but </w:t>
-      </w:r>
-      <w:proofErr w:type="spellStart"/>
-      <w:r>
-        <w:rPr>
-          <w:rFonts w:ascii="Arial" w:hAnsi="Arial" w:cs="Arial"/>
-          <w:sz w:val="24"/>
-          <w:szCs w:val="24"/>
-        </w:rPr>
-        <w:t>i</w:t>
-      </w:r>
-      <w:proofErr w:type="spellEnd"/>
-      <w:r>
-        <w:rPr>
-          <w:rFonts w:ascii="Arial" w:hAnsi="Arial" w:cs="Arial"/>
-          <w:sz w:val="24"/>
-          <w:szCs w:val="24"/>
-        </w:rPr>
-        <w:t xml:space="preserve"> could not find any information about solve this </w:t>
-      </w:r>
-      <w:proofErr w:type="gramStart"/>
-      <w:r>
-        <w:rPr>
-          <w:rFonts w:ascii="Arial" w:hAnsi="Arial" w:cs="Arial"/>
-          <w:sz w:val="24"/>
-          <w:szCs w:val="24"/>
-        </w:rPr>
-        <w:t>error  I</w:t>
-      </w:r>
-      <w:proofErr w:type="gramEnd"/>
-      <w:r>
-        <w:rPr>
-          <w:rFonts w:ascii="Arial" w:hAnsi="Arial" w:cs="Arial"/>
-          <w:sz w:val="24"/>
-          <w:szCs w:val="24"/>
-        </w:rPr>
-        <w:t xml:space="preserve"> </w:t>
-      </w:r>
-      <w:proofErr w:type="spellStart"/>
-      <w:r>
-        <w:rPr>
-          <w:rFonts w:ascii="Arial" w:hAnsi="Arial" w:cs="Arial"/>
-          <w:sz w:val="24"/>
-          <w:szCs w:val="24"/>
-        </w:rPr>
-        <w:t>writed</w:t>
-      </w:r>
-      <w:proofErr w:type="spellEnd"/>
-      <w:r>
-        <w:rPr>
-          <w:rFonts w:ascii="Arial" w:hAnsi="Arial" w:cs="Arial"/>
-          <w:sz w:val="24"/>
-          <w:szCs w:val="24"/>
-        </w:rPr>
-        <w:t xml:space="preserve"> to support (support@mopub.com) but </w:t>
-      </w:r>
-      <w:proofErr w:type="spellStart"/>
-      <w:r>
-        <w:rPr>
-          <w:rFonts w:ascii="Arial" w:hAnsi="Arial" w:cs="Arial"/>
-          <w:sz w:val="24"/>
-          <w:szCs w:val="24"/>
-        </w:rPr>
-        <w:t>i</w:t>
-      </w:r>
-      <w:proofErr w:type="spellEnd"/>
-      <w:r>
-        <w:rPr>
-          <w:rFonts w:ascii="Arial" w:hAnsi="Arial" w:cs="Arial"/>
-          <w:sz w:val="24"/>
-          <w:szCs w:val="24"/>
-        </w:rPr>
-        <w:t xml:space="preserve"> </w:t>
-      </w:r>
-      <w:proofErr w:type="spellStart"/>
-      <w:r>
-        <w:rPr>
-          <w:rFonts w:ascii="Arial" w:hAnsi="Arial" w:cs="Arial"/>
-          <w:sz w:val="24"/>
-          <w:szCs w:val="24"/>
-        </w:rPr>
-        <w:t>dont</w:t>
-      </w:r>
-      <w:proofErr w:type="spellEnd"/>
-      <w:r>
-        <w:rPr>
-          <w:rFonts w:ascii="Arial" w:hAnsi="Arial" w:cs="Arial"/>
-          <w:sz w:val="24"/>
-          <w:szCs w:val="24"/>
-        </w:rPr>
-        <w:t xml:space="preserve"> received response.</w:t>
+        <w:t xml:space="preserve"> and shows the logs generated by unity application</w:t>
+      </w:r>
+      <w:r>
+        <w:rPr>
+          <w:rFonts w:ascii="Arial" w:hAnsi="Arial" w:cs="Arial"/>
+          <w:sz w:val="24"/>
+          <w:szCs w:val="24"/>
+        </w:rPr>
+        <w:t>.</w:t>
       </w:r>
     </w:p>
     <w:p>
@@ -1643,6 +1723,33 @@
     <w:p/>
     <w:p/>
     <w:p/>
+    <w:p>
+      <w:pPr>
+        <w:rPr>
+          <w:rFonts w:ascii="Arial" w:hAnsi="Arial" w:cs="Arial"/>
+          <w:sz w:val="36"/>
+          <w:szCs w:val="36"/>
+        </w:rPr>
+      </w:pPr>
+    </w:p>
+    <w:p>
+      <w:pPr>
+        <w:rPr>
+          <w:rFonts w:ascii="Arial" w:hAnsi="Arial" w:cs="Arial"/>
+          <w:sz w:val="36"/>
+          <w:szCs w:val="36"/>
+        </w:rPr>
+      </w:pPr>
+    </w:p>
+    <w:p>
+      <w:pPr>
+        <w:rPr>
+          <w:rFonts w:ascii="Arial" w:hAnsi="Arial" w:cs="Arial"/>
+          <w:sz w:val="36"/>
+          <w:szCs w:val="36"/>
+        </w:rPr>
+      </w:pPr>
+    </w:p>
     <w:p>
       <w:pPr>
         <w:rPr>
@@ -1916,7 +2023,13 @@
       </w:r>
       <w:proofErr w:type="spellEnd"/>
       <w:r>
-        <w:t xml:space="preserve"> and contains the </w:t>
+        <w:t xml:space="preserve"> and </w:t>
+      </w:r>
+      <w:r>
+        <w:t>request</w:t>
+      </w:r>
+      <w:r>
+        <w:t xml:space="preserve"> the </w:t>
       </w:r>
       <w:proofErr w:type="spellStart"/>
       <w:r>
@@ -2280,7 +2393,13 @@
         </w:drawing>
       </w:r>
       <w:r>
-        <w:t>This part contains the methods for load, active the “Show Banner” option in UI when the banner was loaded and show the banner when the option is pressed by user.</w:t>
+        <w:t xml:space="preserve">This part </w:t>
+      </w:r>
+      <w:r>
+        <w:t>has</w:t>
+      </w:r>
+      <w:r>
+        <w:t xml:space="preserve"> the methods for load, active the “Show Banner” option in UI when the banner was loaded and show the banner when the option is pressed by user.</w:t>
       </w:r>
     </w:p>
     <w:p/>
@@ -2306,7 +2425,13 @@
     </w:p>
     <w:p>
       <w:r>
-        <w:t>Is similar to Banner system, contains the methods for load, show UI option for visualize the ad and change the interstitial state.</w:t>
+        <w:t xml:space="preserve">Is similar to Banner system, </w:t>
+      </w:r>
+      <w:r>
+        <w:t>have</w:t>
+      </w:r>
+      <w:r>
+        <w:t xml:space="preserve"> the methods for load, show UI option for visualize the ad and change the interstitial state.</w:t>
       </w:r>
     </w:p>
     <w:p>
@@ -2426,7 +2551,13 @@
         </w:drawing>
       </w:r>
       <w:r>
-        <w:t>Working same, contains the methods to Load, handle the UI buttons state and Show the ads with the counter.</w:t>
+        <w:t xml:space="preserve">Working same, </w:t>
+      </w:r>
+      <w:r>
+        <w:t>has</w:t>
+      </w:r>
+      <w:r>
+        <w:t xml:space="preserve"> the methods to Load, handle the UI buttons state and Show the ads with the counter.</w:t>
       </w:r>
     </w:p>
     <w:p/>
@@ -2474,7 +2605,13 @@
         </w:tabs>
       </w:pPr>
       <w:r>
-        <w:t>The controllers load ad system, load the Ad plugins, make the request and show the Ad using or implement an interface that contains the enough methods for all kind of Ads.</w:t>
+        <w:t xml:space="preserve">The controllers load ad system, load the Ad plugins, make the request and show the Ad using or implement an interface that </w:t>
+      </w:r>
+      <w:r>
+        <w:t>has</w:t>
+      </w:r>
+      <w:r>
+        <w:t xml:space="preserve"> the enough methods for all kind of Ads.</w:t>
       </w:r>
     </w:p>
     <w:p>
@@ -2574,8 +2711,6 @@
       <w:r>
         <w:t>.</w:t>
       </w:r>
-      <w:bookmarkStart w:id="0" w:name="_GoBack"/>
-      <w:bookmarkEnd w:id="0"/>
     </w:p>
     <w:sectPr>
       <w:pgSz w:w="12240" w:h="15840"/>

</xml_diff>